<commit_message>
ds lab 3, wrt lab 3, dbms ise lab 1
</commit_message>
<xml_diff>
--- a/DBMS PRAC/ISE/ERD.docx
+++ b/DBMS PRAC/ISE/ERD.docx
@@ -63,10 +63,10 @@
           <w:noProof/>
         </w:rPr>
         <w:drawing>
-          <wp:inline distT="0" distB="0" distL="0" distR="0" wp14:anchorId="3B3CD438" wp14:editId="6C8816F1">
-            <wp:extent cx="5731510" cy="3472180"/>
+          <wp:inline distT="0" distB="0" distL="0" distR="0" wp14:anchorId="0FF4E120" wp14:editId="11AFD6AB">
+            <wp:extent cx="5731510" cy="3469005"/>
             <wp:effectExtent l="0" t="0" r="2540" b="0"/>
-            <wp:docPr id="1758117012" name="Picture 1"/>
+            <wp:docPr id="1561749209" name="Picture 1"/>
             <wp:cNvGraphicFramePr>
               <a:graphicFrameLocks xmlns:a="http://schemas.openxmlformats.org/drawingml/2006/main" noChangeAspect="1"/>
             </wp:cNvGraphicFramePr>
@@ -74,7 +74,7 @@
               <a:graphicData uri="http://schemas.openxmlformats.org/drawingml/2006/picture">
                 <pic:pic xmlns:pic="http://schemas.openxmlformats.org/drawingml/2006/picture">
                   <pic:nvPicPr>
-                    <pic:cNvPr id="1758117012" name="Picture 1758117012"/>
+                    <pic:cNvPr id="1561749209" name="Picture 1561749209"/>
                     <pic:cNvPicPr/>
                   </pic:nvPicPr>
                   <pic:blipFill>
@@ -92,7 +92,7 @@
                   <pic:spPr>
                     <a:xfrm>
                       <a:off x="0" y="0"/>
-                      <a:ext cx="5731510" cy="3472180"/>
+                      <a:ext cx="5731510" cy="3469005"/>
                     </a:xfrm>
                     <a:prstGeom prst="rect">
                       <a:avLst/>

</xml_diff>